<commit_message>
finalization of the outline
</commit_message>
<xml_diff>
--- a/For Hester/outline/Hester's version with comments.docx
+++ b/For Hester/outline/Hester's version with comments.docx
@@ -1,6 +1,6 @@
 
 <file path=word/document.xml><?xml version="1.0" encoding="utf-8"?>
-<w:document xmlns:wpc="http://schemas.microsoft.com/office/word/2010/wordprocessingCanvas" xmlns:mo="http://schemas.microsoft.com/office/mac/office/2008/main" xmlns:mc="http://schemas.openxmlformats.org/markup-compatibility/2006" xmlns:mv="urn:schemas-microsoft-com:mac:vml" xmlns:o="urn:schemas-microsoft-com:office:office" xmlns:r="http://schemas.openxmlformats.org/officeDocument/2006/relationships" xmlns:m="http://schemas.openxmlformats.org/officeDocument/2006/math" xmlns:v="urn:schemas-microsoft-com:vml" xmlns:wp14="http://schemas.microsoft.com/office/word/2010/wordprocessingDrawing" xmlns:wp="http://schemas.openxmlformats.org/drawingml/2006/wordprocessingDrawing" xmlns:w10="urn:schemas-microsoft-com:office:word" xmlns:w="http://schemas.openxmlformats.org/wordprocessingml/2006/main" xmlns:w14="http://schemas.microsoft.com/office/word/2010/wordml" xmlns:wpg="http://schemas.microsoft.com/office/word/2010/wordprocessingGroup" xmlns:wpi="http://schemas.microsoft.com/office/word/2010/wordprocessingInk" xmlns:wne="http://schemas.microsoft.com/office/word/2006/wordml" xmlns:wps="http://schemas.microsoft.com/office/word/2010/wordprocessingShape" mc:Ignorable="w14 wp14">
+<w:document xmlns:wpc="http://schemas.microsoft.com/office/word/2010/wordprocessingCanvas" xmlns:mc="http://schemas.openxmlformats.org/markup-compatibility/2006" xmlns:o="urn:schemas-microsoft-com:office:office" xmlns:r="http://schemas.openxmlformats.org/officeDocument/2006/relationships" xmlns:m="http://schemas.openxmlformats.org/officeDocument/2006/math" xmlns:v="urn:schemas-microsoft-com:vml" xmlns:wp14="http://schemas.microsoft.com/office/word/2010/wordprocessingDrawing" xmlns:wp="http://schemas.openxmlformats.org/drawingml/2006/wordprocessingDrawing" xmlns:w10="urn:schemas-microsoft-com:office:word" xmlns:w="http://schemas.openxmlformats.org/wordprocessingml/2006/main" xmlns:w14="http://schemas.microsoft.com/office/word/2010/wordml" xmlns:wpg="http://schemas.microsoft.com/office/word/2010/wordprocessingGroup" xmlns:wpi="http://schemas.microsoft.com/office/word/2010/wordprocessingInk" xmlns:wne="http://schemas.microsoft.com/office/word/2006/wordml" xmlns:wps="http://schemas.microsoft.com/office/word/2010/wordprocessingShape" mc:Ignorable="w14 wp14">
   <w:body>
     <w:p>
       <w:pPr>
@@ -83,6 +83,20 @@
           <w:sz w:val="24"/>
           <w:szCs w:val="24"/>
         </w:rPr>
+        <w:t xml:space="preserve"> Th</w:t>
+      </w:r>
+      <w:r>
+        <w:rPr>
+          <w:sz w:val="24"/>
+          <w:szCs w:val="24"/>
+        </w:rPr>
+        <w:t>erefore, switching to</w:t>
+      </w:r>
+      <w:r>
+        <w:rPr>
+          <w:sz w:val="24"/>
+          <w:szCs w:val="24"/>
+        </w:rPr>
         <w:t xml:space="preserve"> </w:t>
       </w:r>
       <w:r>
@@ -90,7 +104,7 @@
           <w:sz w:val="24"/>
           <w:szCs w:val="24"/>
         </w:rPr>
-        <w:t>Not only is crude oil a limited resource, but the devastating impact of its use is</w:t>
+        <w:t>more</w:t>
       </w:r>
       <w:r>
         <w:rPr>
@@ -104,36 +118,21 @@
           <w:sz w:val="24"/>
           <w:szCs w:val="24"/>
         </w:rPr>
-        <w:t xml:space="preserve">also </w:t>
-      </w:r>
-      <w:commentRangeStart w:id="0"/>
-      <w:r>
-        <w:rPr>
-          <w:sz w:val="24"/>
-          <w:szCs w:val="24"/>
-        </w:rPr>
-        <w:t>no longer to be proved</w:t>
-      </w:r>
-      <w:commentRangeEnd w:id="0"/>
-      <w:r>
-        <w:rPr>
-          <w:rStyle w:val="CommentReference"/>
-        </w:rPr>
-        <w:commentReference w:id="0"/>
-      </w:r>
-      <w:r>
-        <w:rPr>
-          <w:sz w:val="24"/>
-          <w:szCs w:val="24"/>
-        </w:rPr>
-        <w:t>. Th</w:t>
-      </w:r>
-      <w:r>
-        <w:rPr>
-          <w:sz w:val="24"/>
-          <w:szCs w:val="24"/>
-        </w:rPr>
-        <w:t>erefore, switching to</w:t>
+        <w:t xml:space="preserve">sustainable </w:t>
+      </w:r>
+      <w:r>
+        <w:rPr>
+          <w:sz w:val="24"/>
+          <w:szCs w:val="24"/>
+        </w:rPr>
+        <w:t>form</w:t>
+      </w:r>
+      <w:r>
+        <w:rPr>
+          <w:sz w:val="24"/>
+          <w:szCs w:val="24"/>
+        </w:rPr>
+        <w:t>s of</w:t>
       </w:r>
       <w:r>
         <w:rPr>
@@ -147,27 +146,6 @@
           <w:sz w:val="24"/>
           <w:szCs w:val="24"/>
         </w:rPr>
-        <w:t xml:space="preserve">a more </w:t>
-      </w:r>
-      <w:r>
-        <w:rPr>
-          <w:sz w:val="24"/>
-          <w:szCs w:val="24"/>
-        </w:rPr>
-        <w:t xml:space="preserve">sustainable </w:t>
-      </w:r>
-      <w:r>
-        <w:rPr>
-          <w:sz w:val="24"/>
-          <w:szCs w:val="24"/>
-        </w:rPr>
-        <w:t xml:space="preserve">form </w:t>
-      </w:r>
-      <w:r>
-        <w:rPr>
-          <w:sz w:val="24"/>
-          <w:szCs w:val="24"/>
-        </w:rPr>
         <w:t>t</w:t>
       </w:r>
       <w:r>
@@ -203,14 +181,44 @@
           <w:sz w:val="24"/>
           <w:szCs w:val="24"/>
         </w:rPr>
-        <w:t xml:space="preserve"> The projected future growth of the sustainable transportation sector, provides great opportunities for companies</w:t>
-      </w:r>
-      <w:r>
-        <w:rPr>
-          <w:sz w:val="24"/>
-          <w:szCs w:val="24"/>
-        </w:rPr>
-        <w:t xml:space="preserve"> in the field of electic transportation. Right now we already see great things from EV manufacturers, such as Tesla, Nissan and Toyota.</w:t>
+        <w:t xml:space="preserve"> The projected future growth of the sustainable transportation </w:t>
+      </w:r>
+      <w:proofErr w:type="gramStart"/>
+      <w:r>
+        <w:rPr>
+          <w:sz w:val="24"/>
+          <w:szCs w:val="24"/>
+        </w:rPr>
+        <w:t>sector,</w:t>
+      </w:r>
+      <w:proofErr w:type="gramEnd"/>
+      <w:r>
+        <w:rPr>
+          <w:sz w:val="24"/>
+          <w:szCs w:val="24"/>
+        </w:rPr>
+        <w:t xml:space="preserve"> provides great opportunities for companies</w:t>
+      </w:r>
+      <w:r>
+        <w:rPr>
+          <w:sz w:val="24"/>
+          <w:szCs w:val="24"/>
+        </w:rPr>
+        <w:t xml:space="preserve"> in the field of elect</w:t>
+      </w:r>
+      <w:r>
+        <w:rPr>
+          <w:sz w:val="24"/>
+          <w:szCs w:val="24"/>
+        </w:rPr>
+        <w:t>r</w:t>
+      </w:r>
+      <w:r>
+        <w:rPr>
+          <w:sz w:val="24"/>
+          <w:szCs w:val="24"/>
+        </w:rPr>
+        <w:t>ic transportation. Right now we already see great things from EV manufacturers, such as Tesla, Nissan and Toyota.</w:t>
       </w:r>
     </w:p>
     <w:p>
@@ -382,7 +390,23 @@
           <w:sz w:val="24"/>
           <w:szCs w:val="24"/>
         </w:rPr>
-        <w:t xml:space="preserve"> electric vehicle charging stations market, it highlights</w:t>
+        <w:t xml:space="preserve"> electric vehicle charging stations </w:t>
+      </w:r>
+      <w:proofErr w:type="gramStart"/>
+      <w:r>
+        <w:rPr>
+          <w:sz w:val="24"/>
+          <w:szCs w:val="24"/>
+        </w:rPr>
+        <w:t>market,</w:t>
+      </w:r>
+      <w:proofErr w:type="gramEnd"/>
+      <w:r>
+        <w:rPr>
+          <w:sz w:val="24"/>
+          <w:szCs w:val="24"/>
+        </w:rPr>
+        <w:t xml:space="preserve"> it highlights</w:t>
       </w:r>
       <w:r>
         <w:rPr>
@@ -445,22 +469,28 @@
           <w:sz w:val="24"/>
           <w:szCs w:val="24"/>
         </w:rPr>
-        <w:t xml:space="preserve"> propose a general </w:t>
-      </w:r>
-      <w:commentRangeStart w:id="1"/>
-      <w:r>
-        <w:rPr>
-          <w:sz w:val="24"/>
-          <w:szCs w:val="24"/>
-        </w:rPr>
-        <w:t>corporate strategy</w:t>
-      </w:r>
-      <w:commentRangeEnd w:id="1"/>
-      <w:r>
-        <w:rPr>
-          <w:rStyle w:val="CommentReference"/>
-        </w:rPr>
-        <w:commentReference w:id="1"/>
+        <w:t xml:space="preserve"> propose</w:t>
+      </w:r>
+      <w:r>
+        <w:rPr>
+          <w:sz w:val="24"/>
+          <w:szCs w:val="24"/>
+        </w:rPr>
+        <w:t>s</w:t>
+      </w:r>
+      <w:r>
+        <w:rPr>
+          <w:sz w:val="24"/>
+          <w:szCs w:val="24"/>
+        </w:rPr>
+        <w:t xml:space="preserve"> a general strategy</w:t>
+      </w:r>
+      <w:r>
+        <w:rPr>
+          <w:sz w:val="24"/>
+          <w:szCs w:val="24"/>
+        </w:rPr>
+        <w:t xml:space="preserve"> for companies</w:t>
       </w:r>
       <w:r>
         <w:rPr>
@@ -481,244 +511,114 @@
     </w:p>
     <w:p>
       <w:pPr>
-        <w:rPr>
-          <w:sz w:val="24"/>
-          <w:szCs w:val="24"/>
-        </w:rPr>
+        <w:pStyle w:val="Commentaire"/>
       </w:pPr>
       <w:r>
-        <w:rPr>
-          <w:sz w:val="24"/>
-          <w:szCs w:val="24"/>
-        </w:rPr>
         <w:t>I</w:t>
       </w:r>
       <w:r>
         <w:rPr>
           <w:rFonts w:hint="eastAsia"/>
-          <w:sz w:val="24"/>
-          <w:szCs w:val="24"/>
         </w:rPr>
         <w:t xml:space="preserve">n the first part of this </w:t>
       </w:r>
       <w:r>
-        <w:rPr>
-          <w:sz w:val="24"/>
-          <w:szCs w:val="24"/>
-        </w:rPr>
         <w:t>report, for</w:t>
       </w:r>
       <w:r>
         <w:rPr>
           <w:rFonts w:hint="eastAsia"/>
-          <w:sz w:val="24"/>
-          <w:szCs w:val="24"/>
-        </w:rPr>
-        <w:t xml:space="preserve"> better understanding of the global outlook of electric vehicle charging </w:t>
-      </w:r>
-      <w:r>
-        <w:rPr>
-          <w:sz w:val="24"/>
-          <w:szCs w:val="24"/>
-        </w:rPr>
+        </w:rPr>
+        <w:t xml:space="preserve"> better understanding of the global </w:t>
+      </w:r>
+      <w:r>
+        <w:t>context</w:t>
+      </w:r>
+      <w:r>
+        <w:rPr>
+          <w:rFonts w:hint="eastAsia"/>
+        </w:rPr>
+        <w:t xml:space="preserve"> of electric vehicle</w:t>
+      </w:r>
+      <w:r>
+        <w:t xml:space="preserve"> (EV)</w:t>
+      </w:r>
+      <w:r>
+        <w:rPr>
+          <w:rFonts w:hint="eastAsia"/>
+        </w:rPr>
+        <w:t xml:space="preserve"> charging </w:t>
+      </w:r>
+      <w:r>
         <w:t xml:space="preserve">infrastructure, </w:t>
       </w:r>
       <w:r>
         <w:rPr>
           <w:rFonts w:hint="eastAsia"/>
-          <w:sz w:val="24"/>
-          <w:szCs w:val="24"/>
-        </w:rPr>
-        <w:t xml:space="preserve">we are presenting the current situation of the electric vehicle and charging </w:t>
-      </w:r>
-      <w:r>
-        <w:rPr>
-          <w:sz w:val="24"/>
-          <w:szCs w:val="24"/>
-        </w:rPr>
+        </w:rPr>
+        <w:t xml:space="preserve">we are presenting the current situation of the </w:t>
+      </w:r>
+      <w:r>
+        <w:t>EV</w:t>
+      </w:r>
+      <w:r>
+        <w:rPr>
+          <w:rFonts w:hint="eastAsia"/>
+        </w:rPr>
+        <w:t xml:space="preserve"> </w:t>
+      </w:r>
+      <w:r>
+        <w:t xml:space="preserve">market, the EV </w:t>
+      </w:r>
+      <w:r>
+        <w:rPr>
+          <w:rFonts w:hint="eastAsia"/>
+        </w:rPr>
+        <w:t xml:space="preserve">charging </w:t>
+      </w:r>
+      <w:r>
         <w:t xml:space="preserve">market, </w:t>
       </w:r>
       <w:r>
         <w:rPr>
           <w:rFonts w:hint="eastAsia"/>
-          <w:sz w:val="24"/>
-          <w:szCs w:val="24"/>
-        </w:rPr>
-        <w:t xml:space="preserve">the </w:t>
-      </w:r>
-      <w:r>
-        <w:rPr>
-          <w:sz w:val="24"/>
-          <w:szCs w:val="24"/>
-        </w:rPr>
-        <w:t>current</w:t>
-      </w:r>
-      <w:r>
-        <w:rPr>
-          <w:rFonts w:hint="eastAsia"/>
-          <w:sz w:val="24"/>
-          <w:szCs w:val="24"/>
-        </w:rPr>
-        <w:t xml:space="preserve"> electric vehicle charging technology </w:t>
-      </w:r>
-      <w:r>
-        <w:rPr>
-          <w:sz w:val="24"/>
-          <w:szCs w:val="24"/>
-        </w:rPr>
-        <w:t>situation</w:t>
-      </w:r>
-      <w:r>
-        <w:rPr>
-          <w:rFonts w:hint="eastAsia"/>
-          <w:sz w:val="24"/>
-          <w:szCs w:val="24"/>
-        </w:rPr>
-        <w:t xml:space="preserve"> and the electric vehicle charging architecture and regulations. </w:t>
+        </w:rPr>
+        <w:t xml:space="preserve">technology </w:t>
+      </w:r>
+      <w:r>
+        <w:t>and</w:t>
+      </w:r>
+      <w:r>
+        <w:t xml:space="preserve"> </w:t>
+      </w:r>
+      <w:r>
+        <w:rPr>
+          <w:rFonts w:hint="eastAsia"/>
+        </w:rPr>
+        <w:t xml:space="preserve">architecture </w:t>
+      </w:r>
+      <w:r>
+        <w:t>as well as the related</w:t>
+      </w:r>
+      <w:r>
+        <w:rPr>
+          <w:rFonts w:hint="eastAsia"/>
+        </w:rPr>
+        <w:t xml:space="preserve"> regulations. </w:t>
       </w:r>
     </w:p>
     <w:p>
       <w:pPr>
-        <w:rPr>
-          <w:sz w:val="24"/>
-          <w:szCs w:val="24"/>
-        </w:rPr>
+        <w:pStyle w:val="Commentaire"/>
       </w:pPr>
-      <w:commentRangeStart w:id="2"/>
-      <w:r>
-        <w:rPr>
-          <w:sz w:val="24"/>
-          <w:szCs w:val="24"/>
-        </w:rPr>
-        <w:t>F</w:t>
-      </w:r>
-      <w:r>
-        <w:rPr>
-          <w:rFonts w:hint="eastAsia"/>
-          <w:sz w:val="24"/>
-          <w:szCs w:val="24"/>
-        </w:rPr>
-        <w:t xml:space="preserve">urthermore, this report includes a study of two successful charging companies; CHAdeMo and Charge point, and one unsuccessful charging company, Better Place as well as a study of </w:t>
-      </w:r>
-      <w:r>
-        <w:rPr>
-          <w:sz w:val="24"/>
-          <w:szCs w:val="24"/>
-        </w:rPr>
-        <w:t>California’</w:t>
-      </w:r>
-      <w:r>
-        <w:rPr>
-          <w:rFonts w:hint="eastAsia"/>
-          <w:sz w:val="24"/>
-          <w:szCs w:val="24"/>
-        </w:rPr>
-        <w:t>s and Estonia</w:t>
-      </w:r>
-      <w:r>
-        <w:rPr>
-          <w:sz w:val="24"/>
-          <w:szCs w:val="24"/>
-        </w:rPr>
-        <w:t>’</w:t>
-      </w:r>
-      <w:r>
-        <w:rPr>
-          <w:rFonts w:hint="eastAsia"/>
-          <w:sz w:val="24"/>
-          <w:szCs w:val="24"/>
-        </w:rPr>
-        <w:t xml:space="preserve">s electric vehicle charging </w:t>
-      </w:r>
-      <w:r>
-        <w:rPr>
-          <w:sz w:val="24"/>
-          <w:szCs w:val="24"/>
-        </w:rPr>
-        <w:t>situation and</w:t>
-      </w:r>
-      <w:r>
-        <w:rPr>
-          <w:rFonts w:hint="eastAsia"/>
-          <w:sz w:val="24"/>
-          <w:szCs w:val="24"/>
-        </w:rPr>
-        <w:t xml:space="preserve"> challenges.</w:t>
-      </w:r>
-      <w:commentRangeEnd w:id="2"/>
-      <w:r>
-        <w:rPr>
-          <w:rStyle w:val="CommentReference"/>
-        </w:rPr>
-        <w:commentReference w:id="2"/>
-      </w:r>
-    </w:p>
-    <w:p>
-      <w:pPr>
-        <w:rPr>
-          <w:sz w:val="24"/>
-          <w:szCs w:val="24"/>
-        </w:rPr>
-      </w:pPr>
-      <w:r>
-        <w:rPr>
-          <w:sz w:val="24"/>
-          <w:szCs w:val="24"/>
-        </w:rPr>
-        <w:t>B</w:t>
-      </w:r>
-      <w:r>
-        <w:rPr>
-          <w:rFonts w:hint="eastAsia"/>
-          <w:sz w:val="24"/>
-          <w:szCs w:val="24"/>
-        </w:rPr>
-        <w:t xml:space="preserve">ased on current electric vehicle charging situations and case studies, this report has concluded </w:t>
-      </w:r>
-      <w:commentRangeStart w:id="3"/>
-      <w:r>
-        <w:rPr>
-          <w:rFonts w:hint="eastAsia"/>
-          <w:sz w:val="24"/>
-          <w:szCs w:val="24"/>
-        </w:rPr>
-        <w:t xml:space="preserve">five major </w:t>
-      </w:r>
-      <w:r>
-        <w:rPr>
-          <w:sz w:val="24"/>
-          <w:szCs w:val="24"/>
-        </w:rPr>
-        <w:t xml:space="preserve">factors </w:t>
-      </w:r>
-      <w:r>
-        <w:rPr>
-          <w:rFonts w:hint="eastAsia"/>
-          <w:sz w:val="24"/>
-          <w:szCs w:val="24"/>
-        </w:rPr>
-        <w:t xml:space="preserve">affecting the industry. </w:t>
-      </w:r>
-      <w:commentRangeEnd w:id="3"/>
-      <w:r>
-        <w:rPr>
-          <w:rStyle w:val="CommentReference"/>
-        </w:rPr>
-        <w:commentReference w:id="3"/>
-      </w:r>
-    </w:p>
-    <w:p>
-      <w:pPr>
-        <w:rPr>
-          <w:sz w:val="24"/>
-          <w:szCs w:val="24"/>
-        </w:rPr>
-      </w:pPr>
-      <w:r>
-        <w:rPr>
-          <w:rStyle w:val="CommentReference"/>
-        </w:rPr>
-        <w:commentReference w:id="4"/>
+      <w:r>
+        <w:t>The second part of the report analyzes practical examples of the electrical charging industry. From these examples we find key factors that influence the succes</w:t>
+      </w:r>
+      <w:r>
+        <w:t>s</w:t>
+      </w:r>
+      <w:r>
+        <w:t xml:space="preserve"> of companies and governments in the development and expansion of electric driving.</w:t>
       </w:r>
     </w:p>
     <w:p>
@@ -736,133 +636,133 @@
           <w:szCs w:val="24"/>
         </w:rPr>
       </w:pPr>
-      <w:r>
-        <w:rPr>
-          <w:sz w:val="24"/>
-          <w:szCs w:val="24"/>
-        </w:rPr>
-        <w:t xml:space="preserve">For each of the factors above, we have carefully analyzed the future developments. </w:t>
+      <w:bookmarkStart w:id="0" w:name="_GoBack"/>
+      <w:bookmarkEnd w:id="0"/>
+      <w:r>
+        <w:rPr>
+          <w:sz w:val="24"/>
+          <w:szCs w:val="24"/>
+        </w:rPr>
+        <w:t>B</w:t>
+      </w:r>
+      <w:r>
+        <w:rPr>
+          <w:rFonts w:hint="eastAsia"/>
+          <w:sz w:val="24"/>
+          <w:szCs w:val="24"/>
+        </w:rPr>
+        <w:t xml:space="preserve">ased on </w:t>
+      </w:r>
+      <w:r>
+        <w:rPr>
+          <w:sz w:val="24"/>
+          <w:szCs w:val="24"/>
+        </w:rPr>
+        <w:t xml:space="preserve">the </w:t>
+      </w:r>
+      <w:r>
+        <w:rPr>
+          <w:rFonts w:hint="eastAsia"/>
+          <w:sz w:val="24"/>
+          <w:szCs w:val="24"/>
+        </w:rPr>
+        <w:t xml:space="preserve">current </w:t>
+      </w:r>
+      <w:r>
+        <w:rPr>
+          <w:sz w:val="24"/>
+          <w:szCs w:val="24"/>
+        </w:rPr>
+        <w:t>EV</w:t>
+      </w:r>
+      <w:r>
+        <w:rPr>
+          <w:rFonts w:hint="eastAsia"/>
+          <w:sz w:val="24"/>
+          <w:szCs w:val="24"/>
+        </w:rPr>
+        <w:t xml:space="preserve"> charging situation</w:t>
+      </w:r>
+      <w:r>
+        <w:rPr>
+          <w:rFonts w:hint="eastAsia"/>
+          <w:sz w:val="24"/>
+          <w:szCs w:val="24"/>
+        </w:rPr>
+        <w:t xml:space="preserve"> and case studies, this report has concluded </w:t>
+      </w:r>
+      <w:r>
+        <w:rPr>
+          <w:rFonts w:hint="eastAsia"/>
+          <w:sz w:val="24"/>
+          <w:szCs w:val="24"/>
+        </w:rPr>
+        <w:t xml:space="preserve">five major </w:t>
+      </w:r>
+      <w:r>
+        <w:rPr>
+          <w:sz w:val="24"/>
+          <w:szCs w:val="24"/>
+        </w:rPr>
+        <w:t xml:space="preserve">factors </w:t>
+      </w:r>
+      <w:r>
+        <w:rPr>
+          <w:rFonts w:hint="eastAsia"/>
+          <w:sz w:val="24"/>
+          <w:szCs w:val="24"/>
+        </w:rPr>
+        <w:t>affecting the i</w:t>
+      </w:r>
+      <w:r>
+        <w:rPr>
+          <w:rFonts w:hint="eastAsia"/>
+          <w:sz w:val="24"/>
+          <w:szCs w:val="24"/>
+        </w:rPr>
+        <w:t>ndustry</w:t>
+      </w:r>
+      <w:r>
+        <w:rPr>
+          <w:sz w:val="24"/>
+          <w:szCs w:val="24"/>
+        </w:rPr>
+        <w:t>: the EV Market, Energy</w:t>
+      </w:r>
+      <w:r>
+        <w:rPr>
+          <w:sz w:val="24"/>
+          <w:szCs w:val="24"/>
+        </w:rPr>
+        <w:t xml:space="preserve">, </w:t>
+      </w:r>
+      <w:proofErr w:type="gramStart"/>
+      <w:r>
+        <w:rPr>
+          <w:sz w:val="24"/>
+          <w:szCs w:val="24"/>
+        </w:rPr>
+        <w:t>Technology</w:t>
+      </w:r>
+      <w:proofErr w:type="gramEnd"/>
+      <w:r>
+        <w:rPr>
+          <w:sz w:val="24"/>
+          <w:szCs w:val="24"/>
+        </w:rPr>
+        <w:t xml:space="preserve">, Architecture and zoning and </w:t>
+      </w:r>
+      <w:r>
+        <w:rPr>
+          <w:sz w:val="24"/>
+          <w:szCs w:val="24"/>
+        </w:rPr>
+        <w:t>Government action.</w:t>
       </w:r>
     </w:p>
     <w:p>
       <w:pPr>
         <w:rPr>
-          <w:sz w:val="24"/>
-          <w:szCs w:val="24"/>
-        </w:rPr>
-      </w:pPr>
-      <w:r>
-        <w:rPr>
-          <w:rFonts w:hint="eastAsia"/>
-          <w:sz w:val="24"/>
-          <w:szCs w:val="24"/>
-        </w:rPr>
-        <w:t>We have determined what steps companies interested, or already involved, in electric car charging can undertake in order to gain the most out of them.</w:t>
-      </w:r>
-    </w:p>
-    <w:p>
-      <w:pPr>
-        <w:rPr>
-          <w:sz w:val="24"/>
-          <w:szCs w:val="24"/>
-        </w:rPr>
-      </w:pPr>
-      <w:r>
-        <w:rPr>
-          <w:sz w:val="24"/>
-          <w:szCs w:val="24"/>
-        </w:rPr>
-        <w:t>Parts of the proposed strategy aims to reduce risk, parts indicate how the companies can best act in order to increase their market share.</w:t>
-      </w:r>
-    </w:p>
-    <w:p>
-      <w:pPr>
-        <w:rPr>
-          <w:sz w:val="24"/>
-          <w:szCs w:val="24"/>
-        </w:rPr>
-      </w:pPr>
-      <w:r>
-        <w:rPr>
-          <w:sz w:val="24"/>
-          <w:szCs w:val="24"/>
-        </w:rPr>
-        <w:t>All in all, we provide</w:t>
-      </w:r>
-      <w:r>
-        <w:rPr>
-          <w:rFonts w:hint="eastAsia"/>
-          <w:sz w:val="24"/>
-          <w:szCs w:val="24"/>
-        </w:rPr>
-        <w:t xml:space="preserve"> </w:t>
-      </w:r>
-      <w:r>
-        <w:rPr>
-          <w:sz w:val="24"/>
-          <w:szCs w:val="24"/>
-        </w:rPr>
-        <w:t xml:space="preserve">clear, </w:t>
-      </w:r>
-      <w:r>
-        <w:rPr>
-          <w:rFonts w:hint="eastAsia"/>
-          <w:sz w:val="24"/>
-          <w:szCs w:val="24"/>
-        </w:rPr>
-        <w:t xml:space="preserve">short term and long term </w:t>
-      </w:r>
-      <w:r>
-        <w:rPr>
-          <w:sz w:val="24"/>
-          <w:szCs w:val="24"/>
-        </w:rPr>
-        <w:t>goal</w:t>
-      </w:r>
-      <w:r>
-        <w:rPr>
-          <w:sz w:val="24"/>
-          <w:szCs w:val="24"/>
-        </w:rPr>
-        <w:t>s</w:t>
-      </w:r>
-      <w:r>
-        <w:rPr>
-          <w:rFonts w:hint="eastAsia"/>
-          <w:sz w:val="24"/>
-          <w:szCs w:val="24"/>
-        </w:rPr>
-        <w:t xml:space="preserve"> for electric vehicle charging </w:t>
-      </w:r>
-      <w:r>
-        <w:rPr>
-          <w:sz w:val="24"/>
-          <w:szCs w:val="24"/>
-        </w:rPr>
-        <w:t>companies</w:t>
-      </w:r>
-      <w:r>
-        <w:rPr>
-          <w:sz w:val="24"/>
-          <w:szCs w:val="24"/>
-        </w:rPr>
-        <w:t>, aimed at those</w:t>
-      </w:r>
-      <w:r>
-        <w:rPr>
-          <w:rFonts w:hint="eastAsia"/>
-          <w:sz w:val="24"/>
-          <w:szCs w:val="24"/>
-        </w:rPr>
-        <w:t xml:space="preserve"> who are already in the market or want to enter and invest in this market in near future. </w:t>
-      </w:r>
-      <w:bookmarkStart w:id="5" w:name="_GoBack"/>
-      <w:bookmarkEnd w:id="5"/>
-    </w:p>
-    <w:p>
-      <w:pPr>
-        <w:rPr>
-          <w:color w:val="FF0000"/>
           <w:sz w:val="24"/>
           <w:szCs w:val="24"/>
         </w:rPr>
@@ -871,6 +771,158 @@
     <w:p>
       <w:pPr>
         <w:rPr>
+          <w:sz w:val="24"/>
+          <w:szCs w:val="24"/>
+        </w:rPr>
+      </w:pPr>
+      <w:r>
+        <w:rPr>
+          <w:sz w:val="24"/>
+          <w:szCs w:val="24"/>
+        </w:rPr>
+        <w:t xml:space="preserve">For each of the factors above, we have carefully analyzed the future developments. </w:t>
+      </w:r>
+      <w:r>
+        <w:rPr>
+          <w:rFonts w:hint="eastAsia"/>
+          <w:sz w:val="24"/>
+          <w:szCs w:val="24"/>
+        </w:rPr>
+        <w:t xml:space="preserve">We have determined </w:t>
+      </w:r>
+      <w:r>
+        <w:rPr>
+          <w:rFonts w:hint="eastAsia"/>
+          <w:sz w:val="24"/>
+          <w:szCs w:val="24"/>
+        </w:rPr>
+        <w:t>what steps companies interested or already involved</w:t>
+      </w:r>
+      <w:r>
+        <w:rPr>
+          <w:rFonts w:hint="eastAsia"/>
+          <w:sz w:val="24"/>
+          <w:szCs w:val="24"/>
+        </w:rPr>
+        <w:t xml:space="preserve"> in electric car charging can undertake</w:t>
+      </w:r>
+      <w:r>
+        <w:rPr>
+          <w:sz w:val="24"/>
+          <w:szCs w:val="24"/>
+        </w:rPr>
+        <w:t>,</w:t>
+      </w:r>
+      <w:r>
+        <w:rPr>
+          <w:rFonts w:hint="eastAsia"/>
+          <w:sz w:val="24"/>
+          <w:szCs w:val="24"/>
+        </w:rPr>
+        <w:t xml:space="preserve"> in order to gain the most out of them.</w:t>
+      </w:r>
+    </w:p>
+    <w:p>
+      <w:pPr>
+        <w:rPr>
+          <w:sz w:val="24"/>
+          <w:szCs w:val="24"/>
+        </w:rPr>
+      </w:pPr>
+      <w:r>
+        <w:rPr>
+          <w:sz w:val="24"/>
+          <w:szCs w:val="24"/>
+        </w:rPr>
+        <w:t>Parts of the proposed strategy aims to reduce risk, parts indicate how the companies can best act in order to increase their market share.</w:t>
+      </w:r>
+    </w:p>
+    <w:p>
+      <w:pPr>
+        <w:rPr>
+          <w:sz w:val="24"/>
+          <w:szCs w:val="24"/>
+        </w:rPr>
+      </w:pPr>
+      <w:r>
+        <w:rPr>
+          <w:sz w:val="24"/>
+          <w:szCs w:val="24"/>
+        </w:rPr>
+        <w:t>All in all, we provide</w:t>
+      </w:r>
+      <w:r>
+        <w:rPr>
+          <w:rFonts w:hint="eastAsia"/>
+          <w:sz w:val="24"/>
+          <w:szCs w:val="24"/>
+        </w:rPr>
+        <w:t xml:space="preserve"> </w:t>
+      </w:r>
+      <w:r>
+        <w:rPr>
+          <w:sz w:val="24"/>
+          <w:szCs w:val="24"/>
+        </w:rPr>
+        <w:t xml:space="preserve">clear, </w:t>
+      </w:r>
+      <w:r>
+        <w:rPr>
+          <w:rFonts w:hint="eastAsia"/>
+          <w:sz w:val="24"/>
+          <w:szCs w:val="24"/>
+        </w:rPr>
+        <w:t xml:space="preserve">short term and long term </w:t>
+      </w:r>
+      <w:r>
+        <w:rPr>
+          <w:sz w:val="24"/>
+          <w:szCs w:val="24"/>
+        </w:rPr>
+        <w:t>goal</w:t>
+      </w:r>
+      <w:r>
+        <w:rPr>
+          <w:sz w:val="24"/>
+          <w:szCs w:val="24"/>
+        </w:rPr>
+        <w:t>s</w:t>
+      </w:r>
+      <w:r>
+        <w:rPr>
+          <w:rFonts w:hint="eastAsia"/>
+          <w:sz w:val="24"/>
+          <w:szCs w:val="24"/>
+        </w:rPr>
+        <w:t xml:space="preserve"> for electric vehicle charging </w:t>
+      </w:r>
+      <w:r>
+        <w:rPr>
+          <w:sz w:val="24"/>
+          <w:szCs w:val="24"/>
+        </w:rPr>
+        <w:t>companies</w:t>
+      </w:r>
+      <w:r>
+        <w:rPr>
+          <w:sz w:val="24"/>
+          <w:szCs w:val="24"/>
+        </w:rPr>
+        <w:t>, aimed at those</w:t>
+      </w:r>
+      <w:r>
+        <w:rPr>
+          <w:rFonts w:hint="eastAsia"/>
+          <w:sz w:val="24"/>
+          <w:szCs w:val="24"/>
+        </w:rPr>
+        <w:t xml:space="preserve"> who are already in the market or want to enter and invest in this market in near future. </w:t>
+      </w:r>
+    </w:p>
+    <w:p>
+      <w:pPr>
+        <w:rPr>
+          <w:color w:val="FF0000"/>
           <w:sz w:val="24"/>
           <w:szCs w:val="24"/>
         </w:rPr>
@@ -886,93 +938,8 @@
 </w:document>
 </file>
 
-<file path=word/comments.xml><?xml version="1.0" encoding="utf-8"?>
-<w:comments xmlns:wpc="http://schemas.microsoft.com/office/word/2010/wordprocessingCanvas" xmlns:mo="http://schemas.microsoft.com/office/mac/office/2008/main" xmlns:mc="http://schemas.openxmlformats.org/markup-compatibility/2006" xmlns:mv="urn:schemas-microsoft-com:mac:vml" xmlns:o="urn:schemas-microsoft-com:office:office" xmlns:r="http://schemas.openxmlformats.org/officeDocument/2006/relationships" xmlns:m="http://schemas.openxmlformats.org/officeDocument/2006/math" xmlns:v="urn:schemas-microsoft-com:vml" xmlns:wp14="http://schemas.microsoft.com/office/word/2010/wordprocessingDrawing" xmlns:wp="http://schemas.openxmlformats.org/drawingml/2006/wordprocessingDrawing" xmlns:w10="urn:schemas-microsoft-com:office:word" xmlns:w="http://schemas.openxmlformats.org/wordprocessingml/2006/main" xmlns:w14="http://schemas.microsoft.com/office/word/2010/wordml" xmlns:wpg="http://schemas.microsoft.com/office/word/2010/wordprocessingGroup" xmlns:wpi="http://schemas.microsoft.com/office/word/2010/wordprocessingInk" xmlns:wne="http://schemas.microsoft.com/office/word/2006/wordml" xmlns:wps="http://schemas.microsoft.com/office/word/2010/wordprocessingShape" mc:Ignorable="w14 wp14">
-  <w:comment w:id="0" w:author="Hester Berndsen" w:date="2015-06-10T08:57:00Z" w:initials="HB">
-    <w:p>
-      <w:pPr>
-        <w:pStyle w:val="CommentText"/>
-      </w:pPr>
-      <w:r>
-        <w:rPr>
-          <w:rStyle w:val="CommentReference"/>
-        </w:rPr>
-        <w:annotationRef/>
-      </w:r>
-      <w:r>
-        <w:t>I think the point not to use it , is the devastating impact?</w:t>
-      </w:r>
-    </w:p>
-  </w:comment>
-  <w:comment w:id="1" w:author="Hester Berndsen" w:date="2015-06-10T09:05:00Z" w:initials="HB">
-    <w:p>
-      <w:pPr>
-        <w:pStyle w:val="CommentText"/>
-      </w:pPr>
-      <w:r>
-        <w:rPr>
-          <w:rStyle w:val="CommentReference"/>
-        </w:rPr>
-        <w:annotationRef/>
-      </w:r>
-      <w:r>
-        <w:t>It’s not a corporate strategy; that would be for one specific company</w:t>
-      </w:r>
-    </w:p>
-  </w:comment>
-  <w:comment w:id="2" w:author="Hester Berndsen" w:date="2015-06-10T09:08:00Z" w:initials="HB">
-    <w:p>
-      <w:pPr>
-        <w:pStyle w:val="CommentText"/>
-      </w:pPr>
-      <w:r>
-        <w:rPr>
-          <w:rStyle w:val="CommentReference"/>
-        </w:rPr>
-        <w:annotationRef/>
-      </w:r>
-      <w:r>
-        <w:t>The second part of the report analyzes practical examples of the electrical charging industry. From these examples we find key factors that influence the succes of companies and governments in the development and expansion of electric driving.</w:t>
-      </w:r>
-    </w:p>
-  </w:comment>
-  <w:comment w:id="3" w:author="Hester Berndsen" w:date="2015-06-10T09:08:00Z" w:initials="HB">
-    <w:p>
-      <w:pPr>
-        <w:pStyle w:val="CommentText"/>
-      </w:pPr>
-      <w:r>
-        <w:rPr>
-          <w:rStyle w:val="CommentReference"/>
-        </w:rPr>
-        <w:annotationRef/>
-      </w:r>
-      <w:r>
-        <w:t>Which factors?</w:t>
-      </w:r>
-    </w:p>
-  </w:comment>
-  <w:comment w:id="4" w:author="Hester Berndsen" w:date="2015-06-10T09:09:00Z" w:initials="HB">
-    <w:p>
-      <w:pPr>
-        <w:pStyle w:val="CommentText"/>
-      </w:pPr>
-      <w:r>
-        <w:rPr>
-          <w:rStyle w:val="CommentReference"/>
-        </w:rPr>
-        <w:annotationRef/>
-      </w:r>
-      <w:r>
-        <w:t>Give list of factors</w:t>
-      </w:r>
-    </w:p>
-  </w:comment>
-</w:comments>
-</file>
-
 <file path=word/endnotes.xml><?xml version="1.0" encoding="utf-8"?>
-<w:endnotes xmlns:wpc="http://schemas.microsoft.com/office/word/2010/wordprocessingCanvas" xmlns:mo="http://schemas.microsoft.com/office/mac/office/2008/main" xmlns:mc="http://schemas.openxmlformats.org/markup-compatibility/2006" xmlns:mv="urn:schemas-microsoft-com:mac:vml" xmlns:o="urn:schemas-microsoft-com:office:office" xmlns:r="http://schemas.openxmlformats.org/officeDocument/2006/relationships" xmlns:m="http://schemas.openxmlformats.org/officeDocument/2006/math" xmlns:v="urn:schemas-microsoft-com:vml" xmlns:wp14="http://schemas.microsoft.com/office/word/2010/wordprocessingDrawing" xmlns:wp="http://schemas.openxmlformats.org/drawingml/2006/wordprocessingDrawing" xmlns:w10="urn:schemas-microsoft-com:office:word" xmlns:w="http://schemas.openxmlformats.org/wordprocessingml/2006/main" xmlns:w14="http://schemas.microsoft.com/office/word/2010/wordml" xmlns:wpg="http://schemas.microsoft.com/office/word/2010/wordprocessingGroup" xmlns:wpi="http://schemas.microsoft.com/office/word/2010/wordprocessingInk" xmlns:wne="http://schemas.microsoft.com/office/word/2006/wordml" xmlns:wps="http://schemas.microsoft.com/office/word/2010/wordprocessingShape" mc:Ignorable="w14 wp14">
+<w:endnotes xmlns:wpc="http://schemas.microsoft.com/office/word/2010/wordprocessingCanvas" xmlns:mc="http://schemas.openxmlformats.org/markup-compatibility/2006" xmlns:o="urn:schemas-microsoft-com:office:office" xmlns:r="http://schemas.openxmlformats.org/officeDocument/2006/relationships" xmlns:m="http://schemas.openxmlformats.org/officeDocument/2006/math" xmlns:v="urn:schemas-microsoft-com:vml" xmlns:wp14="http://schemas.microsoft.com/office/word/2010/wordprocessingDrawing" xmlns:wp="http://schemas.openxmlformats.org/drawingml/2006/wordprocessingDrawing" xmlns:w10="urn:schemas-microsoft-com:office:word" xmlns:w="http://schemas.openxmlformats.org/wordprocessingml/2006/main" xmlns:w14="http://schemas.microsoft.com/office/word/2010/wordml" xmlns:wpg="http://schemas.microsoft.com/office/word/2010/wordprocessingGroup" xmlns:wpi="http://schemas.microsoft.com/office/word/2010/wordprocessingInk" xmlns:wne="http://schemas.microsoft.com/office/word/2006/wordml" xmlns:wps="http://schemas.microsoft.com/office/word/2010/wordprocessingShape" mc:Ignorable="w14 wp14">
   <w:endnote w:type="separator" w:id="-1">
     <w:p>
       <w:r>
@@ -991,7 +958,7 @@
 </file>
 
 <file path=word/footnotes.xml><?xml version="1.0" encoding="utf-8"?>
-<w:footnotes xmlns:wpc="http://schemas.microsoft.com/office/word/2010/wordprocessingCanvas" xmlns:mo="http://schemas.microsoft.com/office/mac/office/2008/main" xmlns:mc="http://schemas.openxmlformats.org/markup-compatibility/2006" xmlns:mv="urn:schemas-microsoft-com:mac:vml" xmlns:o="urn:schemas-microsoft-com:office:office" xmlns:r="http://schemas.openxmlformats.org/officeDocument/2006/relationships" xmlns:m="http://schemas.openxmlformats.org/officeDocument/2006/math" xmlns:v="urn:schemas-microsoft-com:vml" xmlns:wp14="http://schemas.microsoft.com/office/word/2010/wordprocessingDrawing" xmlns:wp="http://schemas.openxmlformats.org/drawingml/2006/wordprocessingDrawing" xmlns:w10="urn:schemas-microsoft-com:office:word" xmlns:w="http://schemas.openxmlformats.org/wordprocessingml/2006/main" xmlns:w14="http://schemas.microsoft.com/office/word/2010/wordml" xmlns:wpg="http://schemas.microsoft.com/office/word/2010/wordprocessingGroup" xmlns:wpi="http://schemas.microsoft.com/office/word/2010/wordprocessingInk" xmlns:wne="http://schemas.microsoft.com/office/word/2006/wordml" xmlns:wps="http://schemas.microsoft.com/office/word/2010/wordprocessingShape" mc:Ignorable="w14 wp14">
+<w:footnotes xmlns:wpc="http://schemas.microsoft.com/office/word/2010/wordprocessingCanvas" xmlns:mc="http://schemas.openxmlformats.org/markup-compatibility/2006" xmlns:o="urn:schemas-microsoft-com:office:office" xmlns:r="http://schemas.openxmlformats.org/officeDocument/2006/relationships" xmlns:m="http://schemas.openxmlformats.org/officeDocument/2006/math" xmlns:v="urn:schemas-microsoft-com:vml" xmlns:wp14="http://schemas.microsoft.com/office/word/2010/wordprocessingDrawing" xmlns:wp="http://schemas.openxmlformats.org/drawingml/2006/wordprocessingDrawing" xmlns:w10="urn:schemas-microsoft-com:office:word" xmlns:w="http://schemas.openxmlformats.org/wordprocessingml/2006/main" xmlns:w14="http://schemas.microsoft.com/office/word/2010/wordml" xmlns:wpg="http://schemas.microsoft.com/office/word/2010/wordprocessingGroup" xmlns:wpi="http://schemas.microsoft.com/office/word/2010/wordprocessingInk" xmlns:wne="http://schemas.microsoft.com/office/word/2006/wordml" xmlns:wps="http://schemas.microsoft.com/office/word/2010/wordprocessingShape" mc:Ignorable="w14 wp14">
   <w:footnote w:type="separator" w:id="-1">
     <w:p>
       <w:r>
@@ -1023,7 +990,7 @@
     </w:rPrDefault>
     <w:pPrDefault/>
   </w:docDefaults>
-  <w:latentStyles w:defLockedState="0" w:defUIPriority="99" w:defSemiHidden="1" w:defUnhideWhenUsed="1" w:defQFormat="0" w:count="276">
+  <w:latentStyles w:defLockedState="0" w:defUIPriority="99" w:defSemiHidden="1" w:defUnhideWhenUsed="1" w:defQFormat="0" w:count="267">
     <w:lsdException w:name="Normal" w:semiHidden="0" w:uiPriority="0" w:unhideWhenUsed="0" w:qFormat="1"/>
     <w:lsdException w:name="heading 1" w:semiHidden="0" w:uiPriority="9" w:unhideWhenUsed="0" w:qFormat="1"/>
     <w:lsdException w:name="heading 2" w:uiPriority="9" w:qFormat="1"/>
@@ -1171,13 +1138,13 @@
       <w:jc w:val="both"/>
     </w:pPr>
   </w:style>
-  <w:style w:type="character" w:default="1" w:styleId="DefaultParagraphFont">
+  <w:style w:type="character" w:default="1" w:styleId="Policepardfaut">
     <w:name w:val="Default Paragraph Font"/>
     <w:uiPriority w:val="1"/>
     <w:semiHidden/>
     <w:unhideWhenUsed/>
   </w:style>
-  <w:style w:type="table" w:default="1" w:styleId="TableNormal">
+  <w:style w:type="table" w:default="1" w:styleId="TableauNormal">
     <w:name w:val="Normal Table"/>
     <w:uiPriority w:val="99"/>
     <w:semiHidden/>
@@ -1192,13 +1159,13 @@
       </w:tblCellMar>
     </w:tblPr>
   </w:style>
-  <w:style w:type="numbering" w:default="1" w:styleId="NoList">
+  <w:style w:type="numbering" w:default="1" w:styleId="Aucuneliste">
     <w:name w:val="No List"/>
     <w:uiPriority w:val="99"/>
     <w:semiHidden/>
     <w:unhideWhenUsed/>
   </w:style>
-  <w:style w:type="paragraph" w:styleId="Header">
+  <w:style w:type="paragraph" w:styleId="En-tte">
     <w:name w:val="header"/>
     <w:basedOn w:val="Normal"/>
     <w:link w:val="En-tteCar"/>
@@ -1224,8 +1191,8 @@
   </w:style>
   <w:style w:type="character" w:customStyle="1" w:styleId="En-tteCar">
     <w:name w:val="En-tête Car"/>
-    <w:basedOn w:val="DefaultParagraphFont"/>
-    <w:link w:val="Header"/>
+    <w:basedOn w:val="Policepardfaut"/>
+    <w:link w:val="En-tte"/>
     <w:uiPriority w:val="99"/>
     <w:semiHidden/>
     <w:rsid w:val="00740B31"/>
@@ -1234,7 +1201,7 @@
       <w:szCs w:val="18"/>
     </w:rPr>
   </w:style>
-  <w:style w:type="paragraph" w:styleId="Footer">
+  <w:style w:type="paragraph" w:styleId="Pieddepage">
     <w:name w:val="footer"/>
     <w:basedOn w:val="Normal"/>
     <w:link w:val="PieddepageCar"/>
@@ -1257,8 +1224,8 @@
   </w:style>
   <w:style w:type="character" w:customStyle="1" w:styleId="PieddepageCar">
     <w:name w:val="Pied de page Car"/>
-    <w:basedOn w:val="DefaultParagraphFont"/>
-    <w:link w:val="Footer"/>
+    <w:basedOn w:val="Policepardfaut"/>
+    <w:link w:val="Pieddepage"/>
     <w:uiPriority w:val="99"/>
     <w:semiHidden/>
     <w:rsid w:val="00740B31"/>
@@ -1267,9 +1234,9 @@
       <w:szCs w:val="18"/>
     </w:rPr>
   </w:style>
-  <w:style w:type="character" w:styleId="CommentReference">
+  <w:style w:type="character" w:styleId="Marquedecommentaire">
     <w:name w:val="annotation reference"/>
-    <w:basedOn w:val="DefaultParagraphFont"/>
+    <w:basedOn w:val="Policepardfaut"/>
     <w:uiPriority w:val="99"/>
     <w:semiHidden/>
     <w:unhideWhenUsed/>
@@ -1279,10 +1246,10 @@
       <w:szCs w:val="18"/>
     </w:rPr>
   </w:style>
-  <w:style w:type="paragraph" w:styleId="CommentText">
+  <w:style w:type="paragraph" w:styleId="Commentaire">
     <w:name w:val="annotation text"/>
     <w:basedOn w:val="Normal"/>
-    <w:link w:val="CommentTextChar"/>
+    <w:link w:val="CommentaireCar"/>
     <w:uiPriority w:val="99"/>
     <w:semiHidden/>
     <w:unhideWhenUsed/>
@@ -1292,10 +1259,10 @@
       <w:szCs w:val="24"/>
     </w:rPr>
   </w:style>
-  <w:style w:type="character" w:customStyle="1" w:styleId="CommentTextChar">
-    <w:name w:val="Comment Text Char"/>
-    <w:basedOn w:val="DefaultParagraphFont"/>
-    <w:link w:val="CommentText"/>
+  <w:style w:type="character" w:customStyle="1" w:styleId="CommentaireCar">
+    <w:name w:val="Commentaire Car"/>
+    <w:basedOn w:val="Policepardfaut"/>
+    <w:link w:val="Commentaire"/>
     <w:uiPriority w:val="99"/>
     <w:semiHidden/>
     <w:rsid w:val="001A3665"/>
@@ -1304,11 +1271,11 @@
       <w:szCs w:val="24"/>
     </w:rPr>
   </w:style>
-  <w:style w:type="paragraph" w:styleId="CommentSubject">
+  <w:style w:type="paragraph" w:styleId="Objetducommentaire">
     <w:name w:val="annotation subject"/>
-    <w:basedOn w:val="CommentText"/>
-    <w:next w:val="CommentText"/>
-    <w:link w:val="CommentSubjectChar"/>
+    <w:basedOn w:val="Commentaire"/>
+    <w:next w:val="Commentaire"/>
+    <w:link w:val="ObjetducommentaireCar"/>
     <w:uiPriority w:val="99"/>
     <w:semiHidden/>
     <w:unhideWhenUsed/>
@@ -1320,10 +1287,10 @@
       <w:szCs w:val="20"/>
     </w:rPr>
   </w:style>
-  <w:style w:type="character" w:customStyle="1" w:styleId="CommentSubjectChar">
-    <w:name w:val="Comment Subject Char"/>
-    <w:basedOn w:val="CommentTextChar"/>
-    <w:link w:val="CommentSubject"/>
+  <w:style w:type="character" w:customStyle="1" w:styleId="ObjetducommentaireCar">
+    <w:name w:val="Objet du commentaire Car"/>
+    <w:basedOn w:val="CommentaireCar"/>
+    <w:link w:val="Objetducommentaire"/>
     <w:uiPriority w:val="99"/>
     <w:semiHidden/>
     <w:rsid w:val="001A3665"/>
@@ -1334,10 +1301,10 @@
       <w:szCs w:val="20"/>
     </w:rPr>
   </w:style>
-  <w:style w:type="paragraph" w:styleId="BalloonText">
+  <w:style w:type="paragraph" w:styleId="Textedebulles">
     <w:name w:val="Balloon Text"/>
     <w:basedOn w:val="Normal"/>
-    <w:link w:val="BalloonTextChar"/>
+    <w:link w:val="TextedebullesCar"/>
     <w:uiPriority w:val="99"/>
     <w:semiHidden/>
     <w:unhideWhenUsed/>
@@ -1348,10 +1315,10 @@
       <w:szCs w:val="18"/>
     </w:rPr>
   </w:style>
-  <w:style w:type="character" w:customStyle="1" w:styleId="BalloonTextChar">
-    <w:name w:val="Balloon Text Char"/>
-    <w:basedOn w:val="DefaultParagraphFont"/>
-    <w:link w:val="BalloonText"/>
+  <w:style w:type="character" w:customStyle="1" w:styleId="TextedebullesCar">
+    <w:name w:val="Texte de bulles Car"/>
+    <w:basedOn w:val="Policepardfaut"/>
+    <w:link w:val="Textedebulles"/>
     <w:uiPriority w:val="99"/>
     <w:semiHidden/>
     <w:rsid w:val="001A3665"/>
@@ -1365,7 +1332,7 @@
 </file>
 
 <file path=word/stylesWithEffects.xml><?xml version="1.0" encoding="utf-8"?>
-<w:styles xmlns:wpc="http://schemas.microsoft.com/office/word/2010/wordprocessingCanvas" xmlns:mo="http://schemas.microsoft.com/office/mac/office/2008/main" xmlns:mc="http://schemas.openxmlformats.org/markup-compatibility/2006" xmlns:mv="urn:schemas-microsoft-com:mac:vml" xmlns:o="urn:schemas-microsoft-com:office:office" xmlns:r="http://schemas.openxmlformats.org/officeDocument/2006/relationships" xmlns:m="http://schemas.openxmlformats.org/officeDocument/2006/math" xmlns:v="urn:schemas-microsoft-com:vml" xmlns:wp14="http://schemas.microsoft.com/office/word/2010/wordprocessingDrawing" xmlns:wp="http://schemas.openxmlformats.org/drawingml/2006/wordprocessingDrawing" xmlns:w10="urn:schemas-microsoft-com:office:word" xmlns:w="http://schemas.openxmlformats.org/wordprocessingml/2006/main" xmlns:w14="http://schemas.microsoft.com/office/word/2010/wordml" xmlns:wpg="http://schemas.microsoft.com/office/word/2010/wordprocessingGroup" xmlns:wpi="http://schemas.microsoft.com/office/word/2010/wordprocessingInk" xmlns:wne="http://schemas.microsoft.com/office/word/2006/wordml" xmlns:wps="http://schemas.microsoft.com/office/word/2010/wordprocessingShape" mc:Ignorable="w14 wp14">
+<w:styles xmlns:wpc="http://schemas.microsoft.com/office/word/2010/wordprocessingCanvas" xmlns:mc="http://schemas.openxmlformats.org/markup-compatibility/2006" xmlns:o="urn:schemas-microsoft-com:office:office" xmlns:r="http://schemas.openxmlformats.org/officeDocument/2006/relationships" xmlns:m="http://schemas.openxmlformats.org/officeDocument/2006/math" xmlns:v="urn:schemas-microsoft-com:vml" xmlns:wp14="http://schemas.microsoft.com/office/word/2010/wordprocessingDrawing" xmlns:wp="http://schemas.openxmlformats.org/drawingml/2006/wordprocessingDrawing" xmlns:w10="urn:schemas-microsoft-com:office:word" xmlns:w="http://schemas.openxmlformats.org/wordprocessingml/2006/main" xmlns:w14="http://schemas.microsoft.com/office/word/2010/wordml" xmlns:wpg="http://schemas.microsoft.com/office/word/2010/wordprocessingGroup" xmlns:wpi="http://schemas.microsoft.com/office/word/2010/wordprocessingInk" xmlns:wne="http://schemas.microsoft.com/office/word/2006/wordml" xmlns:wps="http://schemas.microsoft.com/office/word/2010/wordprocessingShape" mc:Ignorable="w14 wp14">
   <w:docDefaults>
     <w:rPrDefault>
       <w:rPr>
@@ -1378,7 +1345,7 @@
     </w:rPrDefault>
     <w:pPrDefault/>
   </w:docDefaults>
-  <w:latentStyles w:defLockedState="0" w:defUIPriority="99" w:defSemiHidden="1" w:defUnhideWhenUsed="1" w:defQFormat="0" w:count="276">
+  <w:latentStyles w:defLockedState="0" w:defUIPriority="99" w:defSemiHidden="1" w:defUnhideWhenUsed="1" w:defQFormat="0" w:count="267">
     <w:lsdException w:name="Normal" w:semiHidden="0" w:uiPriority="0" w:unhideWhenUsed="0" w:qFormat="1"/>
     <w:lsdException w:name="heading 1" w:semiHidden="0" w:uiPriority="9" w:unhideWhenUsed="0" w:qFormat="1"/>
     <w:lsdException w:name="heading 2" w:uiPriority="9" w:qFormat="1"/>
@@ -1526,13 +1493,13 @@
       <w:jc w:val="both"/>
     </w:pPr>
   </w:style>
-  <w:style w:type="character" w:default="1" w:styleId="DefaultParagraphFont">
+  <w:style w:type="character" w:default="1" w:styleId="Policepardfaut">
     <w:name w:val="Default Paragraph Font"/>
     <w:uiPriority w:val="1"/>
     <w:semiHidden/>
     <w:unhideWhenUsed/>
   </w:style>
-  <w:style w:type="table" w:default="1" w:styleId="TableNormal">
+  <w:style w:type="table" w:default="1" w:styleId="TableauNormal">
     <w:name w:val="Normal Table"/>
     <w:uiPriority w:val="99"/>
     <w:semiHidden/>
@@ -1547,13 +1514,13 @@
       </w:tblCellMar>
     </w:tblPr>
   </w:style>
-  <w:style w:type="numbering" w:default="1" w:styleId="NoList">
+  <w:style w:type="numbering" w:default="1" w:styleId="Aucuneliste">
     <w:name w:val="No List"/>
     <w:uiPriority w:val="99"/>
     <w:semiHidden/>
     <w:unhideWhenUsed/>
   </w:style>
-  <w:style w:type="paragraph" w:styleId="Header">
+  <w:style w:type="paragraph" w:styleId="En-tte">
     <w:name w:val="header"/>
     <w:basedOn w:val="Normal"/>
     <w:link w:val="En-tteCar"/>
@@ -1579,8 +1546,8 @@
   </w:style>
   <w:style w:type="character" w:customStyle="1" w:styleId="En-tteCar">
     <w:name w:val="En-tête Car"/>
-    <w:basedOn w:val="DefaultParagraphFont"/>
-    <w:link w:val="Header"/>
+    <w:basedOn w:val="Policepardfaut"/>
+    <w:link w:val="En-tte"/>
     <w:uiPriority w:val="99"/>
     <w:semiHidden/>
     <w:rsid w:val="00740B31"/>
@@ -1589,7 +1556,7 @@
       <w:szCs w:val="18"/>
     </w:rPr>
   </w:style>
-  <w:style w:type="paragraph" w:styleId="Footer">
+  <w:style w:type="paragraph" w:styleId="Pieddepage">
     <w:name w:val="footer"/>
     <w:basedOn w:val="Normal"/>
     <w:link w:val="PieddepageCar"/>
@@ -1612,8 +1579,8 @@
   </w:style>
   <w:style w:type="character" w:customStyle="1" w:styleId="PieddepageCar">
     <w:name w:val="Pied de page Car"/>
-    <w:basedOn w:val="DefaultParagraphFont"/>
-    <w:link w:val="Footer"/>
+    <w:basedOn w:val="Policepardfaut"/>
+    <w:link w:val="Pieddepage"/>
     <w:uiPriority w:val="99"/>
     <w:semiHidden/>
     <w:rsid w:val="00740B31"/>
@@ -1622,9 +1589,9 @@
       <w:szCs w:val="18"/>
     </w:rPr>
   </w:style>
-  <w:style w:type="character" w:styleId="CommentReference">
+  <w:style w:type="character" w:styleId="Marquedecommentaire">
     <w:name w:val="annotation reference"/>
-    <w:basedOn w:val="DefaultParagraphFont"/>
+    <w:basedOn w:val="Policepardfaut"/>
     <w:uiPriority w:val="99"/>
     <w:semiHidden/>
     <w:unhideWhenUsed/>
@@ -1634,10 +1601,10 @@
       <w:szCs w:val="18"/>
     </w:rPr>
   </w:style>
-  <w:style w:type="paragraph" w:styleId="CommentText">
+  <w:style w:type="paragraph" w:styleId="Commentaire">
     <w:name w:val="annotation text"/>
     <w:basedOn w:val="Normal"/>
-    <w:link w:val="CommentTextChar"/>
+    <w:link w:val="CommentaireCar"/>
     <w:uiPriority w:val="99"/>
     <w:semiHidden/>
     <w:unhideWhenUsed/>
@@ -1647,10 +1614,10 @@
       <w:szCs w:val="24"/>
     </w:rPr>
   </w:style>
-  <w:style w:type="character" w:customStyle="1" w:styleId="CommentTextChar">
-    <w:name w:val="Comment Text Char"/>
-    <w:basedOn w:val="DefaultParagraphFont"/>
-    <w:link w:val="CommentText"/>
+  <w:style w:type="character" w:customStyle="1" w:styleId="CommentaireCar">
+    <w:name w:val="Commentaire Car"/>
+    <w:basedOn w:val="Policepardfaut"/>
+    <w:link w:val="Commentaire"/>
     <w:uiPriority w:val="99"/>
     <w:semiHidden/>
     <w:rsid w:val="001A3665"/>
@@ -1659,11 +1626,11 @@
       <w:szCs w:val="24"/>
     </w:rPr>
   </w:style>
-  <w:style w:type="paragraph" w:styleId="CommentSubject">
+  <w:style w:type="paragraph" w:styleId="Objetducommentaire">
     <w:name w:val="annotation subject"/>
-    <w:basedOn w:val="CommentText"/>
-    <w:next w:val="CommentText"/>
-    <w:link w:val="CommentSubjectChar"/>
+    <w:basedOn w:val="Commentaire"/>
+    <w:next w:val="Commentaire"/>
+    <w:link w:val="ObjetducommentaireCar"/>
     <w:uiPriority w:val="99"/>
     <w:semiHidden/>
     <w:unhideWhenUsed/>
@@ -1675,10 +1642,10 @@
       <w:szCs w:val="20"/>
     </w:rPr>
   </w:style>
-  <w:style w:type="character" w:customStyle="1" w:styleId="CommentSubjectChar">
-    <w:name w:val="Comment Subject Char"/>
-    <w:basedOn w:val="CommentTextChar"/>
-    <w:link w:val="CommentSubject"/>
+  <w:style w:type="character" w:customStyle="1" w:styleId="ObjetducommentaireCar">
+    <w:name w:val="Objet du commentaire Car"/>
+    <w:basedOn w:val="CommentaireCar"/>
+    <w:link w:val="Objetducommentaire"/>
     <w:uiPriority w:val="99"/>
     <w:semiHidden/>
     <w:rsid w:val="001A3665"/>
@@ -1689,10 +1656,10 @@
       <w:szCs w:val="20"/>
     </w:rPr>
   </w:style>
-  <w:style w:type="paragraph" w:styleId="BalloonText">
+  <w:style w:type="paragraph" w:styleId="Textedebulles">
     <w:name w:val="Balloon Text"/>
     <w:basedOn w:val="Normal"/>
-    <w:link w:val="BalloonTextChar"/>
+    <w:link w:val="TextedebullesCar"/>
     <w:uiPriority w:val="99"/>
     <w:semiHidden/>
     <w:unhideWhenUsed/>
@@ -1703,10 +1670,10 @@
       <w:szCs w:val="18"/>
     </w:rPr>
   </w:style>
-  <w:style w:type="character" w:customStyle="1" w:styleId="BalloonTextChar">
-    <w:name w:val="Balloon Text Char"/>
-    <w:basedOn w:val="DefaultParagraphFont"/>
-    <w:link w:val="BalloonText"/>
+  <w:style w:type="character" w:customStyle="1" w:styleId="TextedebullesCar">
+    <w:name w:val="Texte de bulles Car"/>
+    <w:basedOn w:val="Policepardfaut"/>
+    <w:link w:val="Textedebulles"/>
     <w:uiPriority w:val="99"/>
     <w:semiHidden/>
     <w:rsid w:val="001A3665"/>

</xml_diff>